<commit_message>
Feedback 1 documento finalizado
</commit_message>
<xml_diff>
--- a/Feedback 1/Feedback 1 Vicente Quesada.docx
+++ b/Feedback 1/Feedback 1 Vicente Quesada.docx
@@ -53,10 +53,47 @@
     <w:p>
       <w:pPr>
         <w:pStyle w:val="Ttulo1"/>
+        <w:numPr>
+          <w:ilvl w:val="0"/>
+          <w:numId w:val="3"/>
+        </w:numPr>
       </w:pPr>
       <w:r>
         <w:lastRenderedPageBreak/>
-        <w:t>1. Identificación del Problema:</w:t>
+        <w:t xml:space="preserve">Repositorio </w:t>
+      </w:r>
+      <w:proofErr w:type="spellStart"/>
+      <w:r>
+        <w:t>Github</w:t>
+      </w:r>
+      <w:proofErr w:type="spellEnd"/>
+    </w:p>
+    <w:p>
+      <w:bookmarkStart w:id="0" w:name="OLE_LINK3"/>
+      <w:r>
+        <w:rPr>
+          <w:highlight w:val="yellow"/>
+        </w:rPr>
+        <w:t>https://github.com/vquescam/ProgramacionConcurrente/tree/main/Feedback%2</w:t>
+      </w:r>
+      <w:r>
+        <w:rPr>
+          <w:highlight w:val="yellow"/>
+        </w:rPr>
+        <w:t>01</w:t>
+      </w:r>
+    </w:p>
+    <w:bookmarkEnd w:id="0"/>
+    <w:p>
+      <w:pPr>
+        <w:pStyle w:val="Ttulo1"/>
+        <w:numPr>
+          <w:ilvl w:val="0"/>
+          <w:numId w:val="3"/>
+        </w:numPr>
+      </w:pPr>
+      <w:r>
+        <w:t>Identificación del Problema:</w:t>
       </w:r>
     </w:p>
     <w:p>
@@ -111,10 +148,7 @@
       </w:r>
       <w:proofErr w:type="spellEnd"/>
       <w:r>
-        <w:t xml:space="preserve"> prolongados.</w:t>
-      </w:r>
-      <w:r>
-        <w:t xml:space="preserve"> </w:t>
+        <w:t xml:space="preserve"> prolongados. </w:t>
       </w:r>
     </w:p>
     <w:p>
@@ -126,10 +160,7 @@
         </w:numPr>
       </w:pPr>
       <w:r>
-        <w:t>Inconsistencia de datos: Debido a la alta concurrencia, existen casos en que las transacciones no logran mantenerse aisladas correctamente, causando lecturas sucias o datos en estado intermedio.</w:t>
-      </w:r>
-      <w:r>
-        <w:t xml:space="preserve"> </w:t>
+        <w:t xml:space="preserve">Inconsistencia de datos: Debido a la alta concurrencia, existen casos en que las transacciones no logran mantenerse aisladas correctamente, causando lecturas sucias o datos en estado intermedio. </w:t>
       </w:r>
     </w:p>
     <w:p>
@@ -165,10 +196,7 @@
         </w:numPr>
       </w:pPr>
       <w:r>
-        <w:t xml:space="preserve">Proyecto 2: Describa los problemas específicos en el sistema de monitoreo </w:t>
-      </w:r>
-      <w:r>
-        <w:t>relacionados con la modularidad, concurrencia y mantenimiento del código.</w:t>
+        <w:t>Proyecto 2: Describa los problemas específicos en el sistema de monitoreo relacionados con la modularidad, concurrencia y mantenimiento del código.</w:t>
       </w:r>
     </w:p>
     <w:p>
@@ -222,25 +250,7 @@
         </w:numPr>
       </w:pPr>
       <w:r>
-        <w:t>Problemas de concurrencia en el manejo de grandes vol</w:t>
-      </w:r>
-      <w:r>
-        <w:t>ú</w:t>
-      </w:r>
-      <w:r>
-        <w:t>menes de datos: El procesamiento simult</w:t>
-      </w:r>
-      <w:r>
-        <w:t>á</w:t>
-      </w:r>
-      <w:r>
-        <w:t>neo de datos de sensores puede generar condiciones de carrera y problemas de sincronizaci</w:t>
-      </w:r>
-      <w:r>
-        <w:t>ó</w:t>
-      </w:r>
-      <w:r>
-        <w:t>n, afectando la eficiencia del sistema.</w:t>
+        <w:t>Problemas de concurrencia en el manejo de grandes volúmenes de datos: El procesamiento simultáneo de datos de sensores puede generar condiciones de carrera y problemas de sincronización, afectando la eficiencia del sistema.</w:t>
       </w:r>
     </w:p>
     <w:p>
@@ -252,25 +262,7 @@
         </w:numPr>
       </w:pPr>
       <w:r>
-        <w:t>Problemas de concurrencia en el manejo de grandes vol</w:t>
-      </w:r>
-      <w:r>
-        <w:t>ú</w:t>
-      </w:r>
-      <w:r>
-        <w:t>menes de datos: El procesamiento simult</w:t>
-      </w:r>
-      <w:r>
-        <w:t>á</w:t>
-      </w:r>
-      <w:r>
-        <w:t>neo de datos de sensores puede generar condiciones de carrera y problemas de sincronizaci</w:t>
-      </w:r>
-      <w:r>
-        <w:t>ó</w:t>
-      </w:r>
-      <w:r>
-        <w:t>n, afectando la eficiencia del sistema.</w:t>
+        <w:t>Problemas de concurrencia en el manejo de grandes volúmenes de datos: El procesamiento simultáneo de datos de sensores puede generar condiciones de carrera y problemas de sincronización, afectando la eficiencia del sistema.</w:t>
       </w:r>
     </w:p>
     <w:p>
@@ -282,25 +274,8 @@
         </w:numPr>
       </w:pPr>
       <w:r>
-        <w:t>Problemas de concurrencia en el manejo de grandes vo</w:t>
-      </w:r>
-      <w:r>
-        <w:t>lú</w:t>
-      </w:r>
-      <w:r>
-        <w:t>menes de datos: El procesamiento simult</w:t>
-      </w:r>
-      <w:r>
-        <w:t>á</w:t>
-      </w:r>
-      <w:r>
-        <w:t>neo de datos de sensores puede generar condiciones de carrera y problemas de sincronizaci</w:t>
-      </w:r>
-      <w:r>
-        <w:t>ó</w:t>
-      </w:r>
-      <w:r>
-        <w:t>n, afectando la eficiencia del sistema.</w:t>
+        <w:lastRenderedPageBreak/>
+        <w:t>Problemas de concurrencia en el manejo de grandes volúmenes de datos: El procesamiento simultáneo de datos de sensores puede generar condiciones de carrera y problemas de sincronización, afectando la eficiencia del sistema.</w:t>
       </w:r>
     </w:p>
     <w:p>
@@ -313,7 +288,6 @@
         <w:pStyle w:val="Ttulo1"/>
       </w:pPr>
       <w:r>
-        <w:lastRenderedPageBreak/>
         <w:t>2. Análisis del problema</w:t>
       </w:r>
     </w:p>
@@ -519,6 +493,7 @@
     <w:p>
       <w:proofErr w:type="spellStart"/>
       <w:r>
+        <w:lastRenderedPageBreak/>
         <w:t>flowchart</w:t>
       </w:r>
       <w:proofErr w:type="spellEnd"/>
@@ -575,7 +550,6 @@
     </w:p>
     <w:p>
       <w:r>
-        <w:lastRenderedPageBreak/>
         <w:t xml:space="preserve">    D --&gt; </w:t>
       </w:r>
       <w:proofErr w:type="gramStart"/>
@@ -775,6 +749,7 @@
         <w:rPr>
           <w:rStyle w:val="nfasissutil"/>
         </w:rPr>
+        <w:lastRenderedPageBreak/>
         <w:t>Modularidad y mantenimiento del código:</w:t>
       </w:r>
     </w:p>
@@ -798,123 +773,231 @@
         <w:rPr>
           <w:rStyle w:val="nfasissutil"/>
         </w:rPr>
+        <w:t>Diagrama de flujo para el procesamiento de datos de sensores y la aplicación de aspectos</w:t>
+      </w:r>
+      <w:r>
+        <w:rPr>
+          <w:rStyle w:val="nfasissutil"/>
+        </w:rPr>
+        <w:t>:</w:t>
+      </w:r>
+    </w:p>
+    <w:p>
+      <w:proofErr w:type="spellStart"/>
+      <w:r>
+        <w:t>flowchart</w:t>
+      </w:r>
+      <w:proofErr w:type="spellEnd"/>
+      <w:r>
+        <w:t xml:space="preserve"> TD</w:t>
+      </w:r>
+    </w:p>
+    <w:p>
+      <w:r>
+        <w:t xml:space="preserve">    </w:t>
+      </w:r>
+      <w:proofErr w:type="gramStart"/>
+      <w:r>
+        <w:t>A[</w:t>
+      </w:r>
+      <w:proofErr w:type="gramEnd"/>
+      <w:r>
+        <w:t>Recepción de datos de sensores] --&gt; B[Ingreso al servicio de monitoreo]</w:t>
+      </w:r>
+    </w:p>
+    <w:p>
+      <w:r>
+        <w:t xml:space="preserve">    B --&gt; </w:t>
+      </w:r>
+      <w:proofErr w:type="gramStart"/>
+      <w:r>
+        <w:t>C[</w:t>
+      </w:r>
+      <w:proofErr w:type="gramEnd"/>
+      <w:r>
+        <w:t>Aplicación de Aspectos de Seguridad y Registro]</w:t>
+      </w:r>
+    </w:p>
+    <w:p>
+      <w:r>
+        <w:t xml:space="preserve">    C --&gt; </w:t>
+      </w:r>
+      <w:proofErr w:type="gramStart"/>
+      <w:r>
+        <w:t>D[</w:t>
+      </w:r>
+      <w:proofErr w:type="gramEnd"/>
+      <w:r>
+        <w:t>Validación y filtrado de datos]</w:t>
+      </w:r>
+    </w:p>
+    <w:p>
+      <w:r>
+        <w:t xml:space="preserve">    D --&gt; </w:t>
+      </w:r>
+      <w:proofErr w:type="gramStart"/>
+      <w:r>
+        <w:t>E[</w:t>
+      </w:r>
+      <w:proofErr w:type="gramEnd"/>
+      <w:r>
+        <w:t>Procesamiento concurrente de datos]</w:t>
+      </w:r>
+    </w:p>
+    <w:p>
+      <w:r>
+        <w:t xml:space="preserve">    E --&gt; </w:t>
+      </w:r>
+      <w:proofErr w:type="gramStart"/>
+      <w:r>
+        <w:t>F[</w:t>
+      </w:r>
+      <w:proofErr w:type="gramEnd"/>
+      <w:r>
+        <w:t>Almacenamiento/Visualización de resultados]</w:t>
+      </w:r>
+    </w:p>
+    <w:p>
+      <w:r>
+        <w:t xml:space="preserve">Este diagrama muestra cómo, al recibir datos en tiempo real, estos pasan por diferentes capas donde se aplican aspectos transversales (como la auditoría y la seguridad) antes de ser procesados de forma concurrente. La correcta separación de estos módulos es crucial para garantizar </w:t>
+      </w:r>
+      <w:proofErr w:type="gramStart"/>
+      <w:r>
+        <w:t>la modularidad</w:t>
+      </w:r>
+      <w:proofErr w:type="gramEnd"/>
+      <w:r>
+        <w:t xml:space="preserve"> y la fácil mantenibilidad.</w:t>
+      </w:r>
+    </w:p>
+    <w:p>
+      <w:pPr>
+        <w:pStyle w:val="Ttulo1"/>
+      </w:pPr>
+      <w:r>
+        <w:t>3. Propuesta de soluciones</w:t>
+      </w:r>
+    </w:p>
+    <w:p>
+      <w:r>
+        <w:t>Proponga al menos tres soluciones detalladas para cada problema identificado.</w:t>
+      </w:r>
+    </w:p>
+    <w:p>
+      <w:pPr>
+        <w:pStyle w:val="Ttulo2"/>
+      </w:pPr>
+      <w:r>
+        <w:t>Proyecto 1: Gestión de Pedidos en Tiempo Real</w:t>
+      </w:r>
+    </w:p>
+    <w:p>
+      <w:r>
+        <w:t>Soluciones propuestas:</w:t>
+      </w:r>
+    </w:p>
+    <w:p>
+      <w:r>
+        <w:t>Uso adecuado de @Transactional: • Revisar y definir correctamente los niveles de aislamiento y propagación en métodos críticos. • Ejemplo: Un método de procesamiento de pedido que realice actualizaciones en inventario y confirmaciones de transacción.</w:t>
+      </w:r>
+    </w:p>
+    <w:p>
+      <w:r>
+        <w:t xml:space="preserve">Implementar </w:t>
+      </w:r>
+      <w:proofErr w:type="spellStart"/>
+      <w:r>
+        <w:t>Connection</w:t>
+      </w:r>
+      <w:proofErr w:type="spellEnd"/>
+      <w:r>
+        <w:t xml:space="preserve"> </w:t>
+      </w:r>
+      <w:proofErr w:type="spellStart"/>
+      <w:r>
+        <w:t>Pooling</w:t>
+      </w:r>
+      <w:proofErr w:type="spellEnd"/>
+      <w:r>
+        <w:t xml:space="preserve"> con </w:t>
+      </w:r>
+      <w:proofErr w:type="spellStart"/>
+      <w:r>
+        <w:t>HikariCP</w:t>
+      </w:r>
+      <w:proofErr w:type="spellEnd"/>
+      <w:r>
+        <w:t xml:space="preserve">: • Configurar </w:t>
+      </w:r>
+      <w:proofErr w:type="spellStart"/>
+      <w:r>
+        <w:t>HikariCP</w:t>
+      </w:r>
+      <w:proofErr w:type="spellEnd"/>
+      <w:r>
+        <w:t xml:space="preserve"> en el archivo de propiedades (por ejemplo, </w:t>
+      </w:r>
+      <w:proofErr w:type="spellStart"/>
+      <w:proofErr w:type="gramStart"/>
+      <w:r>
+        <w:t>application.properties</w:t>
+      </w:r>
+      <w:proofErr w:type="spellEnd"/>
+      <w:proofErr w:type="gramEnd"/>
+      <w:r>
+        <w:t xml:space="preserve"> o </w:t>
+      </w:r>
+      <w:proofErr w:type="spellStart"/>
+      <w:r>
+        <w:t>application.yml</w:t>
+      </w:r>
+      <w:proofErr w:type="spellEnd"/>
+      <w:r>
+        <w:t>) para optimizar el manejo de conexiones a la base de datos.</w:t>
+      </w:r>
+    </w:p>
+    <w:p>
+      <w:r>
+        <w:t xml:space="preserve">Implementar bloqueo optimista o pesimista en el repositorio: • En escenarios de alta concurrencia, usar técnicas de control de concurrencia (por ejemplo, versión </w:t>
+      </w:r>
+      <w:r>
         <w:lastRenderedPageBreak/>
-        <w:t>Diagrama de flujo para el procesamiento de datos de sensores y la aplicación de aspectos</w:t>
-      </w:r>
-      <w:r>
-        <w:rPr>
-          <w:rStyle w:val="nfasissutil"/>
-        </w:rPr>
+        <w:t>de entidad o bloqueo pesimista) para prevenir conflictos de actualización en los registros.</w:t>
+      </w:r>
+    </w:p>
+    <w:p>
+      <w:bookmarkStart w:id="1" w:name="OLE_LINK1"/>
+      <w:r>
+        <w:t xml:space="preserve">El código solucionado se puede encontrar en el repositorio de GitHub de este </w:t>
+      </w:r>
+      <w:proofErr w:type="spellStart"/>
+      <w:r>
+        <w:t>feedback</w:t>
+      </w:r>
+      <w:proofErr w:type="spellEnd"/>
+      <w:r>
         <w:t>:</w:t>
       </w:r>
     </w:p>
     <w:p>
-      <w:proofErr w:type="spellStart"/>
-      <w:r>
-        <w:t>flowchart</w:t>
-      </w:r>
-      <w:proofErr w:type="spellEnd"/>
-      <w:r>
-        <w:t xml:space="preserve"> TD</w:t>
-      </w:r>
-    </w:p>
-    <w:p>
-      <w:r>
-        <w:t xml:space="preserve">    </w:t>
-      </w:r>
-      <w:proofErr w:type="gramStart"/>
-      <w:r>
-        <w:t>A[</w:t>
-      </w:r>
-      <w:proofErr w:type="gramEnd"/>
-      <w:r>
-        <w:t>Recepción de datos de sensores] --&gt; B[Ingreso al servicio de monitoreo]</w:t>
-      </w:r>
-    </w:p>
-    <w:p>
-      <w:r>
-        <w:t xml:space="preserve">    B --&gt; </w:t>
-      </w:r>
-      <w:proofErr w:type="gramStart"/>
-      <w:r>
-        <w:t>C[</w:t>
-      </w:r>
-      <w:proofErr w:type="gramEnd"/>
-      <w:r>
-        <w:t>Aplicación de Aspectos de Seguridad y Registro]</w:t>
-      </w:r>
-    </w:p>
-    <w:p>
-      <w:r>
-        <w:t xml:space="preserve">    C --&gt; </w:t>
-      </w:r>
-      <w:proofErr w:type="gramStart"/>
-      <w:r>
-        <w:t>D[</w:t>
-      </w:r>
-      <w:proofErr w:type="gramEnd"/>
-      <w:r>
-        <w:t>Validación y filtrado de datos]</w:t>
-      </w:r>
-    </w:p>
-    <w:p>
-      <w:r>
-        <w:t xml:space="preserve">    D --&gt; </w:t>
-      </w:r>
-      <w:proofErr w:type="gramStart"/>
-      <w:r>
-        <w:t>E[</w:t>
-      </w:r>
-      <w:proofErr w:type="gramEnd"/>
-      <w:r>
-        <w:t>Procesamiento concurrente de datos]</w:t>
-      </w:r>
-    </w:p>
-    <w:p>
-      <w:r>
-        <w:t xml:space="preserve">    E --&gt; </w:t>
-      </w:r>
-      <w:proofErr w:type="gramStart"/>
-      <w:r>
-        <w:t>F[</w:t>
-      </w:r>
-      <w:proofErr w:type="gramEnd"/>
-      <w:r>
-        <w:t>Almacenamiento/Visualización de resultados]</w:t>
-      </w:r>
-    </w:p>
-    <w:p>
-      <w:r>
-        <w:t xml:space="preserve">Este diagrama muestra cómo, al recibir datos en tiempo real, estos pasan por diferentes capas donde se aplican aspectos transversales (como la auditoría y la seguridad) antes de ser procesados de forma concurrente. La correcta separación de estos módulos es crucial para garantizar </w:t>
-      </w:r>
-      <w:proofErr w:type="gramStart"/>
-      <w:r>
-        <w:t>la modularidad</w:t>
-      </w:r>
-      <w:proofErr w:type="gramEnd"/>
-      <w:r>
-        <w:t xml:space="preserve"> y la fácil mantenibilidad.</w:t>
-      </w:r>
-    </w:p>
-    <w:p>
-      <w:pPr>
-        <w:pStyle w:val="Ttulo1"/>
-      </w:pPr>
-      <w:r>
-        <w:t>3. Propuesta de soluciones</w:t>
-      </w:r>
-    </w:p>
-    <w:p>
-      <w:r>
-        <w:t>Proponga al menos tres soluciones detalladas para cada problema identificado.</w:t>
-      </w:r>
-    </w:p>
+      <w:r>
+        <w:br/>
+      </w:r>
+      <w:r>
+        <w:rPr>
+          <w:highlight w:val="yellow"/>
+        </w:rPr>
+        <w:t>https://github.com/vquescam/ProgramacionConcurrente/tree/main/Feedback%201</w:t>
+      </w:r>
+    </w:p>
+    <w:bookmarkEnd w:id="1"/>
+    <w:p/>
     <w:p>
       <w:pPr>
         <w:pStyle w:val="Ttulo2"/>
       </w:pPr>
       <w:r>
-        <w:t>Proyecto 1: Gestión de Pedidos en Tiempo Real</w:t>
+        <w:t>Proyecto 2: Monitoreo y Seguridad en Gotham City</w:t>
       </w:r>
     </w:p>
     <w:p>
@@ -924,71 +1007,42 @@
     </w:p>
     <w:p>
       <w:r>
-        <w:t>Uso adecuado de @Transactional: • Revisar y definir correctamente los niveles de aislamiento y propagación en métodos críticos. • Ejemplo: Un método de procesamiento de pedido que realice actualizaciones en inventario y confirmaciones de transacción.</w:t>
-      </w:r>
-    </w:p>
-    <w:p>
-      <w:r>
-        <w:t xml:space="preserve">Implementar </w:t>
-      </w:r>
-      <w:proofErr w:type="spellStart"/>
-      <w:r>
-        <w:t>Connection</w:t>
-      </w:r>
-      <w:proofErr w:type="spellEnd"/>
-      <w:r>
-        <w:t xml:space="preserve"> </w:t>
-      </w:r>
-      <w:proofErr w:type="spellStart"/>
-      <w:r>
-        <w:t>Pooling</w:t>
-      </w:r>
-      <w:proofErr w:type="spellEnd"/>
-      <w:r>
-        <w:t xml:space="preserve"> con </w:t>
-      </w:r>
-      <w:proofErr w:type="spellStart"/>
-      <w:r>
-        <w:t>HikariCP</w:t>
-      </w:r>
-      <w:proofErr w:type="spellEnd"/>
-      <w:r>
-        <w:t xml:space="preserve">: • Configurar </w:t>
-      </w:r>
-      <w:proofErr w:type="spellStart"/>
-      <w:r>
-        <w:t>HikariCP</w:t>
-      </w:r>
-      <w:proofErr w:type="spellEnd"/>
-      <w:r>
-        <w:t xml:space="preserve"> en el archivo de propiedades (por ejemplo, </w:t>
-      </w:r>
-      <w:proofErr w:type="spellStart"/>
-      <w:proofErr w:type="gramStart"/>
-      <w:r>
-        <w:t>application.properties</w:t>
-      </w:r>
-      <w:proofErr w:type="spellEnd"/>
-      <w:proofErr w:type="gramEnd"/>
-      <w:r>
-        <w:t xml:space="preserve"> o </w:t>
-      </w:r>
-      <w:proofErr w:type="spellStart"/>
-      <w:r>
-        <w:t>application.yml</w:t>
-      </w:r>
-      <w:proofErr w:type="spellEnd"/>
-      <w:r>
-        <w:t>) para optimizar el manejo de conexiones a la base de datos.</w:t>
-      </w:r>
-    </w:p>
-    <w:p>
-      <w:r>
-        <w:t>Implementar bloqueo optimista o pesimista en el repositorio: • En escenarios de alta concurrencia, usar técnicas de control de concurrencia (por ejemplo, versión de entidad o bloqueo pesimista) para prevenir conflictos de actualización en los registros.</w:t>
-      </w:r>
-    </w:p>
-    <w:p>
-      <w:bookmarkStart w:id="0" w:name="OLE_LINK1"/>
+        <w:t>Definir aspectos (</w:t>
+      </w:r>
+      <w:proofErr w:type="spellStart"/>
+      <w:r>
+        <w:t>aspects</w:t>
+      </w:r>
+      <w:proofErr w:type="spellEnd"/>
+      <w:r>
+        <w:t>) bien delimitados para separar las preocupaciones de seguridad, registro y sincronización.</w:t>
+      </w:r>
+    </w:p>
+    <w:p>
+      <w:r>
+        <w:t>• Utilizar la anotación @Aspect y definir puntos de corte (</w:t>
+      </w:r>
+      <w:proofErr w:type="spellStart"/>
+      <w:r>
+        <w:t>pointcuts</w:t>
+      </w:r>
+      <w:proofErr w:type="spellEnd"/>
+      <w:r>
+        <w:t>) específicos para áreas críticas.</w:t>
+      </w:r>
+    </w:p>
+    <w:p>
+      <w:r>
+        <w:t>Uso de anotaciones como @Before, @After y @Around para capturar el flujo de ejecución y asegurar que se cumplan las políticas de seguridad.</w:t>
+      </w:r>
+    </w:p>
+    <w:p>
+      <w:r>
+        <w:t>Centralizar la gestión de excepciones y sincronización a través de aspectos para que la lógica de negocio permanezca limpia y modular.</w:t>
+      </w:r>
+    </w:p>
+    <w:p>
+      <w:bookmarkStart w:id="2" w:name="OLE_LINK2"/>
       <w:r>
         <w:t xml:space="preserve">El código solucionado se puede encontrar en el repositorio de GitHub de este </w:t>
       </w:r>
@@ -998,76 +1052,19 @@
       </w:r>
       <w:proofErr w:type="spellEnd"/>
       <w:r>
-        <w:t>.</w:t>
-      </w:r>
-    </w:p>
-    <w:bookmarkEnd w:id="0"/>
-    <w:p/>
-    <w:p>
-      <w:pPr>
-        <w:pStyle w:val="Ttulo2"/>
-      </w:pPr>
-      <w:r>
-        <w:lastRenderedPageBreak/>
-        <w:t>Proyecto 2: Monitoreo y Seguridad en Gotham City</w:t>
-      </w:r>
-    </w:p>
-    <w:p>
-      <w:r>
-        <w:t>Soluciones propuestas:</w:t>
-      </w:r>
-    </w:p>
-    <w:p>
-      <w:r>
-        <w:t>Definir aspectos (</w:t>
-      </w:r>
-      <w:proofErr w:type="spellStart"/>
-      <w:r>
-        <w:t>aspects</w:t>
-      </w:r>
-      <w:proofErr w:type="spellEnd"/>
-      <w:r>
-        <w:t>) bien delimitados para separar las preocupaciones de seguridad, registro y sincronización.</w:t>
-      </w:r>
-    </w:p>
-    <w:p>
-      <w:r>
-        <w:t>• Utilizar la anotación @Aspect y definir puntos de corte (</w:t>
-      </w:r>
-      <w:proofErr w:type="spellStart"/>
-      <w:r>
-        <w:t>pointcuts</w:t>
-      </w:r>
-      <w:proofErr w:type="spellEnd"/>
-      <w:r>
-        <w:t>) específicos para áreas críticas.</w:t>
-      </w:r>
-    </w:p>
-    <w:p>
-      <w:r>
-        <w:t>Uso de anotaciones como @Before, @After y @Around para capturar el flujo de ejecución y asegurar que se cumplan las políticas de seguridad.</w:t>
-      </w:r>
-    </w:p>
-    <w:p>
-      <w:r>
-        <w:t>Centralizar la gestión de excepciones y sincronización a través de aspectos para que la lógica de negocio permanezca limpia y modular.</w:t>
-      </w:r>
-    </w:p>
-    <w:p>
-      <w:bookmarkStart w:id="1" w:name="OLE_LINK2"/>
-      <w:r>
-        <w:t xml:space="preserve">El código solucionado se puede encontrar en el repositorio de GitHub de este </w:t>
-      </w:r>
-      <w:proofErr w:type="spellStart"/>
-      <w:r>
-        <w:t>feedback</w:t>
-      </w:r>
-      <w:proofErr w:type="spellEnd"/>
-      <w:r>
-        <w:t>.</w:t>
-      </w:r>
-    </w:p>
-    <w:bookmarkEnd w:id="1"/>
+        <w:t>:</w:t>
+      </w:r>
+      <w:r>
+        <w:br/>
+      </w:r>
+      <w:r>
+        <w:rPr>
+          <w:highlight w:val="yellow"/>
+        </w:rPr>
+        <w:t>https://github.com/vquescam/ProgramacionConcurrente/tree/main/Feedback%201</w:t>
+      </w:r>
+    </w:p>
+    <w:bookmarkEnd w:id="2"/>
     <w:p>
       <w:pPr>
         <w:pStyle w:val="Ttulo1"/>
@@ -1124,6 +1121,7 @@
     </w:p>
     <w:p>
       <w:r>
+        <w:lastRenderedPageBreak/>
         <w:t xml:space="preserve">Se configuró </w:t>
       </w:r>
       <w:proofErr w:type="spellStart"/>
@@ -1199,7 +1197,6 @@
         <w:rPr>
           <w:rStyle w:val="nfasissutil"/>
         </w:rPr>
-        <w:lastRenderedPageBreak/>
         <w:t>Proyecto 2: Monitoreo y Seguridad en Gotham City</w:t>
       </w:r>
     </w:p>
@@ -1464,11 +1461,102 @@
       </w:pPr>
     </w:lvl>
   </w:abstractNum>
+  <w:abstractNum w:abstractNumId="2" w15:restartNumberingAfterBreak="0">
+    <w:nsid w:val="70BA5A2D"/>
+    <w:multiLevelType w:val="hybridMultilevel"/>
+    <w:tmpl w:val="8F52C196"/>
+    <w:lvl w:ilvl="0" w:tplc="040A000F">
+      <w:numFmt w:val="decimal"/>
+      <w:lvlText w:val="%1."/>
+      <w:lvlJc w:val="left"/>
+      <w:pPr>
+        <w:ind w:left="720" w:hanging="360"/>
+      </w:pPr>
+      <w:rPr>
+        <w:rFonts w:hint="default"/>
+      </w:rPr>
+    </w:lvl>
+    <w:lvl w:ilvl="1" w:tplc="040A0019" w:tentative="1">
+      <w:start w:val="1"/>
+      <w:numFmt w:val="lowerLetter"/>
+      <w:lvlText w:val="%2."/>
+      <w:lvlJc w:val="left"/>
+      <w:pPr>
+        <w:ind w:left="1440" w:hanging="360"/>
+      </w:pPr>
+    </w:lvl>
+    <w:lvl w:ilvl="2" w:tplc="040A001B" w:tentative="1">
+      <w:start w:val="1"/>
+      <w:numFmt w:val="lowerRoman"/>
+      <w:lvlText w:val="%3."/>
+      <w:lvlJc w:val="right"/>
+      <w:pPr>
+        <w:ind w:left="2160" w:hanging="180"/>
+      </w:pPr>
+    </w:lvl>
+    <w:lvl w:ilvl="3" w:tplc="040A000F" w:tentative="1">
+      <w:start w:val="1"/>
+      <w:numFmt w:val="decimal"/>
+      <w:lvlText w:val="%4."/>
+      <w:lvlJc w:val="left"/>
+      <w:pPr>
+        <w:ind w:left="2880" w:hanging="360"/>
+      </w:pPr>
+    </w:lvl>
+    <w:lvl w:ilvl="4" w:tplc="040A0019" w:tentative="1">
+      <w:start w:val="1"/>
+      <w:numFmt w:val="lowerLetter"/>
+      <w:lvlText w:val="%5."/>
+      <w:lvlJc w:val="left"/>
+      <w:pPr>
+        <w:ind w:left="3600" w:hanging="360"/>
+      </w:pPr>
+    </w:lvl>
+    <w:lvl w:ilvl="5" w:tplc="040A001B" w:tentative="1">
+      <w:start w:val="1"/>
+      <w:numFmt w:val="lowerRoman"/>
+      <w:lvlText w:val="%6."/>
+      <w:lvlJc w:val="right"/>
+      <w:pPr>
+        <w:ind w:left="4320" w:hanging="180"/>
+      </w:pPr>
+    </w:lvl>
+    <w:lvl w:ilvl="6" w:tplc="040A000F" w:tentative="1">
+      <w:start w:val="1"/>
+      <w:numFmt w:val="decimal"/>
+      <w:lvlText w:val="%7."/>
+      <w:lvlJc w:val="left"/>
+      <w:pPr>
+        <w:ind w:left="5040" w:hanging="360"/>
+      </w:pPr>
+    </w:lvl>
+    <w:lvl w:ilvl="7" w:tplc="040A0019" w:tentative="1">
+      <w:start w:val="1"/>
+      <w:numFmt w:val="lowerLetter"/>
+      <w:lvlText w:val="%8."/>
+      <w:lvlJc w:val="left"/>
+      <w:pPr>
+        <w:ind w:left="5760" w:hanging="360"/>
+      </w:pPr>
+    </w:lvl>
+    <w:lvl w:ilvl="8" w:tplc="040A001B" w:tentative="1">
+      <w:start w:val="1"/>
+      <w:numFmt w:val="lowerRoman"/>
+      <w:lvlText w:val="%9."/>
+      <w:lvlJc w:val="right"/>
+      <w:pPr>
+        <w:ind w:left="6480" w:hanging="180"/>
+      </w:pPr>
+    </w:lvl>
+  </w:abstractNum>
   <w:num w:numId="1" w16cid:durableId="352611760">
     <w:abstractNumId w:val="0"/>
   </w:num>
   <w:num w:numId="2" w16cid:durableId="1141769404">
     <w:abstractNumId w:val="1"/>
+  </w:num>
+  <w:num w:numId="3" w16cid:durableId="1863861934">
+    <w:abstractNumId w:val="2"/>
   </w:num>
 </w:numbering>
 </file>

</xml_diff>